<commit_message>
Adding Doc about Leader and Follower of Partitions of Topic in Kafka broker
</commit_message>
<xml_diff>
--- a/Apache Kafka/Apache Kafka ZooKeeper.docx
+++ b/Apache Kafka/Apache Kafka ZooKeeper.docx
@@ -18,7 +18,7 @@
           <w:color w:val="0D0D0D"/>
           <w:shd w:val="clear" w:color="auto" w:fill="FFFFFF"/>
         </w:rPr>
-        <w:t>Apache ZooKeeper is a centralized service for maintaining configuration information, naming, providing distributed synchronization</w:t>
+        <w:t xml:space="preserve">Apache </w:t>
       </w:r>
       <w:r>
         <w:rPr>
@@ -28,7 +28,7 @@
           <w:color w:val="0D0D0D"/>
           <w:shd w:val="clear" w:color="auto" w:fill="FFFFFF"/>
         </w:rPr>
-        <w:t xml:space="preserve"> </w:t>
+        <w:t>Zookeeper</w:t>
       </w:r>
       <w:r>
         <w:rPr>
@@ -38,7 +38,47 @@
           <w:color w:val="0D0D0D"/>
           <w:shd w:val="clear" w:color="auto" w:fill="FFFFFF"/>
         </w:rPr>
-        <w:t>and group services</w:t>
+        <w:t xml:space="preserve"> is a centralized service for maintaining configuration information, naming, providing distributed synchronization</w:t>
+      </w:r>
+      <w:r>
+        <w:rPr>
+          <w:rFonts w:ascii="Segoe UI" w:hAnsi="Segoe UI" w:cs="Segoe UI"/>
+          <w:b/>
+          <w:bCs/>
+          <w:color w:val="0D0D0D"/>
+          <w:shd w:val="clear" w:color="auto" w:fill="FFFFFF"/>
+        </w:rPr>
+        <w:t xml:space="preserve"> </w:t>
+      </w:r>
+      <w:r>
+        <w:rPr>
+          <w:rFonts w:ascii="Segoe UI" w:hAnsi="Segoe UI" w:cs="Segoe UI"/>
+          <w:b/>
+          <w:bCs/>
+          <w:color w:val="0D0D0D"/>
+          <w:shd w:val="clear" w:color="auto" w:fill="FFFFFF"/>
+        </w:rPr>
+        <w:t xml:space="preserve">and </w:t>
+      </w:r>
+      <w:r>
+        <w:rPr>
+          <w:rFonts w:ascii="Segoe UI" w:hAnsi="Segoe UI" w:cs="Segoe UI"/>
+          <w:b/>
+          <w:bCs/>
+          <w:color w:val="0D0D0D"/>
+          <w:shd w:val="clear" w:color="auto" w:fill="FFFFFF"/>
+        </w:rPr>
+        <w:t xml:space="preserve">providing </w:t>
+      </w:r>
+      <w:r>
+        <w:rPr>
+          <w:rFonts w:ascii="Segoe UI" w:hAnsi="Segoe UI" w:cs="Segoe UI"/>
+          <w:b/>
+          <w:bCs/>
+          <w:color w:val="0D0D0D"/>
+          <w:shd w:val="clear" w:color="auto" w:fill="FFFFFF"/>
+        </w:rPr>
+        <w:t>group services</w:t>
       </w:r>
       <w:r>
         <w:rPr>
@@ -46,7 +86,23 @@
           <w:color w:val="0D0D0D"/>
           <w:shd w:val="clear" w:color="auto" w:fill="FFFFFF"/>
         </w:rPr>
-        <w:t>. It is used by Apache Kafka to manage and coordinate the brokers in a Kafka cluster. ZooKeeper helps Kafka in various ways, such as:</w:t>
+        <w:t xml:space="preserve">. It is used by Apache Kafka to manage and coordinate the brokers in a Kafka cluster. </w:t>
+      </w:r>
+      <w:r>
+        <w:rPr>
+          <w:rFonts w:ascii="Segoe UI" w:hAnsi="Segoe UI" w:cs="Segoe UI"/>
+          <w:color w:val="0D0D0D"/>
+          <w:shd w:val="clear" w:color="auto" w:fill="FFFFFF"/>
+        </w:rPr>
+        <w:t>Zookeeper</w:t>
+      </w:r>
+      <w:r>
+        <w:rPr>
+          <w:rFonts w:ascii="Segoe UI" w:hAnsi="Segoe UI" w:cs="Segoe UI"/>
+          <w:color w:val="0D0D0D"/>
+          <w:shd w:val="clear" w:color="auto" w:fill="FFFFFF"/>
+        </w:rPr>
+        <w:t xml:space="preserve"> helps Kafka in various ways, such as:</w:t>
       </w:r>
     </w:p>
     <w:p>
@@ -74,7 +130,14 @@
           <w:b/>
           <w:bCs/>
         </w:rPr>
-        <w:t>ZooKeeper maintains metadata about the Kafka cluster</w:t>
+        <w:t>Zookeeper</w:t>
+      </w:r>
+      <w:r>
+        <w:rPr>
+          <w:b/>
+          <w:bCs/>
+        </w:rPr>
+        <w:t xml:space="preserve"> maintains metadata about the Kafka cluster</w:t>
       </w:r>
       <w:r>
         <w:t>, including information about brokers, topics, partitions, and the leader for each partition.</w:t>
@@ -96,7 +159,14 @@
           <w:b/>
           <w:bCs/>
         </w:rPr>
-        <w:t>ZooKeeper helps in leader election for partitions</w:t>
+        <w:t>Zookeeper</w:t>
+      </w:r>
+      <w:r>
+        <w:rPr>
+          <w:b/>
+          <w:bCs/>
+        </w:rPr>
+        <w:t xml:space="preserve"> helps in leader election for partitions</w:t>
       </w:r>
       <w:r>
         <w:rPr>
@@ -113,7 +183,13 @@
         <w:t xml:space="preserve"> in Kafka</w:t>
       </w:r>
       <w:r>
-        <w:t>. Each partition has one leader and multiple followers, and ZooKeeper helps in electing the leader and notifying all brokers about the leader.</w:t>
+        <w:t xml:space="preserve">. Each partition has one leader and multiple followers, and </w:t>
+      </w:r>
+      <w:r>
+        <w:t>Zookeeper</w:t>
+      </w:r>
+      <w:r>
+        <w:t xml:space="preserve"> helps in electing the leader and notifying all brokers about the leader.</w:t>
       </w:r>
     </w:p>
     <w:p>
@@ -132,7 +208,21 @@
           <w:b/>
           <w:bCs/>
         </w:rPr>
-        <w:t>Kafka uses ZooKeeper for storing and managing configuration settings</w:t>
+        <w:t xml:space="preserve">Kafka uses </w:t>
+      </w:r>
+      <w:r>
+        <w:rPr>
+          <w:b/>
+          <w:bCs/>
+        </w:rPr>
+        <w:t>Zookeeper</w:t>
+      </w:r>
+      <w:r>
+        <w:rPr>
+          <w:b/>
+          <w:bCs/>
+        </w:rPr>
+        <w:t xml:space="preserve"> for storing and managing configuration settings</w:t>
       </w:r>
       <w:r>
         <w:t>, such as the broker settings and topic configurations.</w:t>
@@ -154,12 +244,25 @@
           <w:b/>
           <w:bCs/>
         </w:rPr>
-        <w:t>ZooKeeper helps in coordinating tasks among brokers, such as determining which broker is the leader for a partition and handling failover scenarios.</w:t>
+        <w:t>Zookeeper</w:t>
+      </w:r>
+      <w:r>
+        <w:rPr>
+          <w:b/>
+          <w:bCs/>
+        </w:rPr>
+        <w:t xml:space="preserve"> helps in coordinating tasks among brokers, such as determining which broker is the leader for a partition and handling failover scenarios.</w:t>
       </w:r>
     </w:p>
     <w:p>
       <w:r>
-        <w:t>Overall, ZooKeeper plays a critical role in ensuring the reliability and consistency of Apache Kafka clusters.</w:t>
+        <w:t xml:space="preserve">Overall, </w:t>
+      </w:r>
+      <w:r>
+        <w:t>Zookeeper</w:t>
+      </w:r>
+      <w:r>
+        <w:t xml:space="preserve"> plays a critical role in ensuring the reliability and consistency of Apache Kafka clusters.</w:t>
       </w:r>
     </w:p>
     <w:p/>

</xml_diff>